<commit_message>
modify remote login api
</commit_message>
<xml_diff>
--- a/GenieWin8/Document/LPC基本流程.docx
+++ b/GenieWin8/Document/LPC基本流程.docx
@@ -5,9 +5,6 @@
     <w:p>
       <w:pPr>
         <w:pStyle w:val="2"/>
-        <w:rPr>
-          <w:rFonts w:hint="eastAsia"/>
-        </w:rPr>
       </w:pPr>
       <w:r>
         <w:rPr>
@@ -28,20 +25,8 @@
         <w:t>账号的基本流程</w:t>
       </w:r>
     </w:p>
-    <w:p>
-      <w:pPr>
-        <w:rPr>
-          <w:rFonts w:hint="eastAsia"/>
-        </w:rPr>
-      </w:pPr>
-    </w:p>
-    <w:p>
-      <w:pPr>
-        <w:rPr>
-          <w:rFonts w:hint="eastAsia"/>
-        </w:rPr>
-      </w:pPr>
-    </w:p>
+    <w:p/>
+    <w:p/>
     <w:p>
       <w:r>
         <w:object w:dxaOrig="10528" w:dyaOrig="10932">
@@ -67,7 +52,7 @@
           <v:shape id="_x0000_i1025" type="#_x0000_t75" style="width:414.75pt;height:430.5pt" o:ole="">
             <v:imagedata r:id="rId7" o:title=""/>
           </v:shape>
-          <o:OLEObject Type="Embed" ProgID="Visio.Drawing.11" ShapeID="_x0000_i1025" DrawAspect="Content" ObjectID="_1434544260" r:id="rId8"/>
+          <o:OLEObject Type="Embed" ProgID="Visio.Drawing.11" ShapeID="_x0000_i1025" DrawAspect="Content" ObjectID="_1434796301" r:id="rId8"/>
         </w:object>
       </w:r>
     </w:p>

</xml_diff>